<commit_message>
Añadida foto del chartering report
</commit_message>
<xml_diff>
--- a/reports/Chartering report - C1.058.docx
+++ b/reports/Chartering report - C1.058.docx
@@ -618,6 +618,7 @@
             <w:pPr>
               <w:pStyle w:val="Normal"/>
               <w:widowControl/>
+              <w:suppressAutoHyphens w:val="true"/>
               <w:spacing w:lineRule="auto" w:line="240" w:before="0" w:after="0"/>
               <w:jc w:val="center"/>
               <w:rPr>
@@ -646,6 +647,7 @@
             <w:pPr>
               <w:pStyle w:val="Normal"/>
               <w:widowControl/>
+              <w:suppressAutoHyphens w:val="true"/>
               <w:spacing w:lineRule="auto" w:line="240" w:before="0" w:after="0"/>
               <w:jc w:val="center"/>
               <w:rPr>
@@ -676,6 +678,7 @@
             <w:pPr>
               <w:pStyle w:val="Normal"/>
               <w:widowControl/>
+              <w:suppressAutoHyphens w:val="true"/>
               <w:spacing w:lineRule="auto" w:line="240" w:before="0" w:after="0"/>
               <w:jc w:val="center"/>
               <w:rPr>
@@ -703,6 +706,7 @@
             <w:pPr>
               <w:pStyle w:val="Normal"/>
               <w:widowControl/>
+              <w:suppressAutoHyphens w:val="true"/>
               <w:spacing w:lineRule="auto" w:line="240" w:before="0" w:after="0"/>
               <w:jc w:val="center"/>
               <w:rPr>
@@ -776,6 +780,7 @@
             <w:rPr>
               <w:webHidden/>
               <w:rStyle w:val="Enlacedelndice"/>
+              <w:vanish w:val="false"/>
             </w:rPr>
             <w:instrText xml:space="preserve"> TOC \z \o "1-3" \u \h</w:instrText>
           </w:r>
@@ -783,6 +788,7 @@
             <w:rPr>
               <w:webHidden/>
               <w:rStyle w:val="Enlacedelndice"/>
+              <w:vanish w:val="false"/>
             </w:rPr>
             <w:fldChar w:fldCharType="separate"/>
           </w:r>
@@ -791,6 +797,7 @@
               <w:rPr>
                 <w:webHidden/>
                 <w:rStyle w:val="Enlacedelndice"/>
+                <w:vanish w:val="false"/>
               </w:rPr>
               <w:t>1. Resumen del proceso de reclutamiento</w:t>
             </w:r>
@@ -847,33 +854,28 @@
             <w:r>
               <w:rPr>
                 <w:webHidden/>
-                <w:rStyle w:val="Enlacedelndice"/>
-              </w:rPr>
-              <w:t>2. Información de los miembros del grupo</w:t>
+              </w:rPr>
+              <w:fldChar w:fldCharType="begin"/>
             </w:r>
             <w:r>
               <w:rPr>
                 <w:webHidden/>
               </w:rPr>
-              <w:fldChar w:fldCharType="begin"/>
+              <w:instrText xml:space="preserve">PAGEREF _Toc190937391 \h</w:instrText>
             </w:r>
             <w:r>
               <w:rPr>
                 <w:webHidden/>
               </w:rPr>
-              <w:instrText xml:space="preserve">PAGEREF _Toc190937391 \h</w:instrText>
+              <w:fldChar w:fldCharType="separate"/>
             </w:r>
             <w:r>
               <w:rPr>
                 <w:webHidden/>
-              </w:rPr>
-              <w:fldChar w:fldCharType="separate"/>
-            </w:r>
-            <w:r>
-              <w:rPr>
                 <w:rStyle w:val="Enlacedelndice"/>
                 <w:vanish w:val="false"/>
               </w:rPr>
+              <w:t>2. Información de los miembros del grupo</w:t>
               <w:tab/>
               <w:t>3</w:t>
             </w:r>
@@ -904,33 +906,28 @@
             <w:r>
               <w:rPr>
                 <w:webHidden/>
-                <w:rStyle w:val="Enlacedelndice"/>
-              </w:rPr>
-              <w:t>3. Compromiso del grupo</w:t>
+              </w:rPr>
+              <w:fldChar w:fldCharType="begin"/>
             </w:r>
             <w:r>
               <w:rPr>
                 <w:webHidden/>
               </w:rPr>
-              <w:fldChar w:fldCharType="begin"/>
+              <w:instrText xml:space="preserve">PAGEREF _Toc190937392 \h</w:instrText>
             </w:r>
             <w:r>
               <w:rPr>
                 <w:webHidden/>
               </w:rPr>
-              <w:instrText xml:space="preserve">PAGEREF _Toc190937392 \h</w:instrText>
+              <w:fldChar w:fldCharType="separate"/>
             </w:r>
             <w:r>
               <w:rPr>
                 <w:webHidden/>
-              </w:rPr>
-              <w:fldChar w:fldCharType="separate"/>
-            </w:r>
-            <w:r>
-              <w:rPr>
                 <w:rStyle w:val="Enlacedelndice"/>
                 <w:vanish w:val="false"/>
               </w:rPr>
+              <w:t>3. Compromiso del grupo</w:t>
               <w:tab/>
               <w:t>4</w:t>
             </w:r>
@@ -961,33 +958,28 @@
             <w:r>
               <w:rPr>
                 <w:webHidden/>
-                <w:rStyle w:val="Enlacedelndice"/>
-              </w:rPr>
-              <w:t>4. Indicadores de desempeño</w:t>
+              </w:rPr>
+              <w:fldChar w:fldCharType="begin"/>
             </w:r>
             <w:r>
               <w:rPr>
                 <w:webHidden/>
               </w:rPr>
-              <w:fldChar w:fldCharType="begin"/>
+              <w:instrText xml:space="preserve">PAGEREF _Toc190937393 \h</w:instrText>
             </w:r>
             <w:r>
               <w:rPr>
                 <w:webHidden/>
               </w:rPr>
-              <w:instrText xml:space="preserve">PAGEREF _Toc190937393 \h</w:instrText>
+              <w:fldChar w:fldCharType="separate"/>
             </w:r>
             <w:r>
               <w:rPr>
                 <w:webHidden/>
-              </w:rPr>
-              <w:fldChar w:fldCharType="separate"/>
-            </w:r>
-            <w:r>
-              <w:rPr>
                 <w:rStyle w:val="Enlacedelndice"/>
                 <w:vanish w:val="false"/>
               </w:rPr>
+              <w:t>4. Indicadores de desempeño</w:t>
               <w:tab/>
               <w:t>4</w:t>
             </w:r>
@@ -1018,33 +1010,28 @@
             <w:r>
               <w:rPr>
                 <w:webHidden/>
-                <w:rStyle w:val="Enlacedelndice"/>
-              </w:rPr>
-              <w:t>Definición de Indicadores</w:t>
+              </w:rPr>
+              <w:fldChar w:fldCharType="begin"/>
             </w:r>
             <w:r>
               <w:rPr>
                 <w:webHidden/>
               </w:rPr>
-              <w:fldChar w:fldCharType="begin"/>
+              <w:instrText xml:space="preserve">PAGEREF _Toc190937394 \h</w:instrText>
             </w:r>
             <w:r>
               <w:rPr>
                 <w:webHidden/>
               </w:rPr>
-              <w:instrText xml:space="preserve">PAGEREF _Toc190937394 \h</w:instrText>
+              <w:fldChar w:fldCharType="separate"/>
             </w:r>
             <w:r>
               <w:rPr>
                 <w:webHidden/>
-              </w:rPr>
-              <w:fldChar w:fldCharType="separate"/>
-            </w:r>
-            <w:r>
-              <w:rPr>
                 <w:rStyle w:val="Enlacedelndice"/>
                 <w:vanish w:val="false"/>
               </w:rPr>
+              <w:t>Definición de Indicadores</w:t>
               <w:tab/>
               <w:t>4</w:t>
             </w:r>
@@ -1075,33 +1062,28 @@
             <w:r>
               <w:rPr>
                 <w:webHidden/>
-                <w:rStyle w:val="Enlacedelndice"/>
-              </w:rPr>
-              <w:t>5. Recompensas por buen desempeño</w:t>
+              </w:rPr>
+              <w:fldChar w:fldCharType="begin"/>
             </w:r>
             <w:r>
               <w:rPr>
                 <w:webHidden/>
               </w:rPr>
-              <w:fldChar w:fldCharType="begin"/>
+              <w:instrText xml:space="preserve">PAGEREF _Toc190937395 \h</w:instrText>
             </w:r>
             <w:r>
               <w:rPr>
                 <w:webHidden/>
               </w:rPr>
-              <w:instrText xml:space="preserve">PAGEREF _Toc190937395 \h</w:instrText>
+              <w:fldChar w:fldCharType="separate"/>
             </w:r>
             <w:r>
               <w:rPr>
                 <w:webHidden/>
-              </w:rPr>
-              <w:fldChar w:fldCharType="separate"/>
-            </w:r>
-            <w:r>
-              <w:rPr>
                 <w:rStyle w:val="Enlacedelndice"/>
                 <w:vanish w:val="false"/>
               </w:rPr>
+              <w:t>5. Recompensas por buen desempeño</w:t>
               <w:tab/>
               <w:t>4</w:t>
             </w:r>
@@ -1132,33 +1114,28 @@
             <w:r>
               <w:rPr>
                 <w:webHidden/>
-                <w:rStyle w:val="Enlacedelndice"/>
-              </w:rPr>
-              <w:t>6. Sanciones por mal desempeño</w:t>
+              </w:rPr>
+              <w:fldChar w:fldCharType="begin"/>
             </w:r>
             <w:r>
               <w:rPr>
                 <w:webHidden/>
               </w:rPr>
-              <w:fldChar w:fldCharType="begin"/>
+              <w:instrText xml:space="preserve">PAGEREF _Toc190937396 \h</w:instrText>
             </w:r>
             <w:r>
               <w:rPr>
                 <w:webHidden/>
               </w:rPr>
-              <w:instrText xml:space="preserve">PAGEREF _Toc190937396 \h</w:instrText>
+              <w:fldChar w:fldCharType="separate"/>
             </w:r>
             <w:r>
               <w:rPr>
                 <w:webHidden/>
-              </w:rPr>
-              <w:fldChar w:fldCharType="separate"/>
-            </w:r>
-            <w:r>
-              <w:rPr>
                 <w:rStyle w:val="Enlacedelndice"/>
                 <w:vanish w:val="false"/>
               </w:rPr>
+              <w:t>6. Sanciones por mal desempeño</w:t>
               <w:tab/>
               <w:t>5</w:t>
             </w:r>
@@ -1189,33 +1166,28 @@
             <w:r>
               <w:rPr>
                 <w:webHidden/>
-                <w:rStyle w:val="Enlacedelndice"/>
-              </w:rPr>
-              <w:t>7. Condiciones para el despido de un miembro</w:t>
+              </w:rPr>
+              <w:fldChar w:fldCharType="begin"/>
             </w:r>
             <w:r>
               <w:rPr>
                 <w:webHidden/>
               </w:rPr>
-              <w:fldChar w:fldCharType="begin"/>
+              <w:instrText xml:space="preserve">PAGEREF _Toc190937397 \h</w:instrText>
             </w:r>
             <w:r>
               <w:rPr>
                 <w:webHidden/>
               </w:rPr>
-              <w:instrText xml:space="preserve">PAGEREF _Toc190937397 \h</w:instrText>
+              <w:fldChar w:fldCharType="separate"/>
             </w:r>
             <w:r>
               <w:rPr>
                 <w:webHidden/>
-              </w:rPr>
-              <w:fldChar w:fldCharType="separate"/>
-            </w:r>
-            <w:r>
-              <w:rPr>
                 <w:rStyle w:val="Enlacedelndice"/>
                 <w:vanish w:val="false"/>
               </w:rPr>
+              <w:t>7. Condiciones para el despido de un miembro</w:t>
               <w:tab/>
               <w:t>5</w:t>
             </w:r>
@@ -1246,33 +1218,28 @@
             <w:r>
               <w:rPr>
                 <w:webHidden/>
-                <w:rStyle w:val="Enlacedelndice"/>
-              </w:rPr>
-              <w:t>8. Firmas y fecha</w:t>
+              </w:rPr>
+              <w:fldChar w:fldCharType="begin"/>
             </w:r>
             <w:r>
               <w:rPr>
                 <w:webHidden/>
               </w:rPr>
-              <w:fldChar w:fldCharType="begin"/>
+              <w:instrText xml:space="preserve">PAGEREF _Toc190937398 \h</w:instrText>
             </w:r>
             <w:r>
               <w:rPr>
                 <w:webHidden/>
               </w:rPr>
-              <w:instrText xml:space="preserve">PAGEREF _Toc190937398 \h</w:instrText>
+              <w:fldChar w:fldCharType="separate"/>
             </w:r>
             <w:r>
               <w:rPr>
                 <w:webHidden/>
-              </w:rPr>
-              <w:fldChar w:fldCharType="separate"/>
-            </w:r>
-            <w:r>
-              <w:rPr>
                 <w:rStyle w:val="Enlacedelndice"/>
                 <w:vanish w:val="false"/>
               </w:rPr>
+              <w:t>8. Firmas y fecha</w:t>
               <w:tab/>
               <w:t>6</w:t>
             </w:r>
@@ -1382,15 +1349,11 @@
               <wp:inline distT="0" distB="0" distL="0" distR="0">
                 <wp:extent cx="5400040" cy="19050"/>
                 <wp:effectExtent l="0" t="0" r="0" b="0"/>
-                <wp:docPr id="1" name=""/>
+                <wp:docPr id="1" name="Forma1"/>
                 <a:graphic xmlns:a="http://schemas.openxmlformats.org/drawingml/2006/main">
                   <a:graphicData uri="http://schemas.microsoft.com/office/word/2010/wordprocessingShape">
                     <wps:wsp>
                       <wps:cNvSpPr/>
-                      <wps:nvSpPr>
-                        <wps:cNvPr id="2" name=""/>
-                        <wps:cNvSpPr/>
-                      </wps:nvSpPr>
                       <wps:spPr>
                         <a:xfrm>
                           <a:off x="0" y="0"/>
@@ -1406,6 +1369,12 @@
                           <a:noFill/>
                         </a:ln>
                       </wps:spPr>
+                      <wps:style>
+                        <a:lnRef idx="0"/>
+                        <a:fillRef idx="0"/>
+                        <a:effectRef idx="0"/>
+                        <a:fontRef idx="minor"/>
+                      </wps:style>
                       <wps:bodyPr/>
                     </wps:wsp>
                   </a:graphicData>
@@ -1418,10 +1387,10 @@
           </mc:Choice>
           <mc:Fallback>
             <w:pict>
-              <v:rect id="shape_0" fillcolor="#a0a0a0" stroked="f" o:allowincell="f" style="position:absolute;margin-left:0pt;margin-top:-1.55pt;width:425.15pt;height:1.45pt;mso-wrap-style:none;v-text-anchor:middle;mso-position-horizontal:center;mso-position-vertical:top">
+              <v:rect id="shape_0" ID="Forma1" path="m0,0l-2147483645,0l-2147483645,-2147483646l0,-2147483646xe" fillcolor="#a0a0a0" stroked="f" o:allowincell="f" style="position:absolute;margin-left:0pt;margin-top:-1.55pt;width:425.15pt;height:1.45pt;mso-wrap-style:none;v-text-anchor:middle;mso-position-vertical:top">
                 <v:fill o:detectmouseclick="t" type="solid" color2="#5f5f5f"/>
                 <v:stroke color="#3465a4" joinstyle="round" endcap="flat"/>
-                <w10:wrap type="topAndBottom"/>
+                <w10:wrap type="square"/>
               </v:rect>
             </w:pict>
           </mc:Fallback>
@@ -1490,6 +1459,7 @@
             <w:pPr>
               <w:pStyle w:val="Normal"/>
               <w:widowControl/>
+              <w:suppressAutoHyphens w:val="true"/>
               <w:spacing w:lineRule="auto" w:line="240" w:before="0" w:after="0"/>
               <w:jc w:val="left"/>
               <w:rPr>
@@ -1519,6 +1489,7 @@
             <w:pPr>
               <w:pStyle w:val="Normal"/>
               <w:widowControl/>
+              <w:suppressAutoHyphens w:val="true"/>
               <w:spacing w:lineRule="auto" w:line="240" w:before="0" w:after="0"/>
               <w:jc w:val="left"/>
               <w:rPr>
@@ -1548,6 +1519,7 @@
             <w:pPr>
               <w:pStyle w:val="Normal"/>
               <w:widowControl/>
+              <w:suppressAutoHyphens w:val="true"/>
               <w:spacing w:lineRule="auto" w:line="240" w:before="0" w:after="0"/>
               <w:jc w:val="left"/>
               <w:rPr>
@@ -1577,6 +1549,7 @@
             <w:pPr>
               <w:pStyle w:val="Normal"/>
               <w:widowControl/>
+              <w:suppressAutoHyphens w:val="true"/>
               <w:spacing w:lineRule="auto" w:line="240" w:before="0" w:after="0"/>
               <w:jc w:val="left"/>
               <w:rPr>
@@ -1609,6 +1582,7 @@
             <w:pPr>
               <w:pStyle w:val="Normal"/>
               <w:widowControl/>
+              <w:suppressAutoHyphens w:val="true"/>
               <w:spacing w:lineRule="auto" w:line="240" w:before="0" w:after="0"/>
               <w:jc w:val="left"/>
               <w:rPr>
@@ -1638,6 +1612,7 @@
             <w:pPr>
               <w:pStyle w:val="Normal"/>
               <w:widowControl/>
+              <w:suppressAutoHyphens w:val="true"/>
               <w:spacing w:lineRule="auto" w:line="240" w:before="0" w:after="0"/>
               <w:jc w:val="left"/>
               <w:rPr>
@@ -1667,6 +1642,7 @@
             <w:pPr>
               <w:pStyle w:val="Normal"/>
               <w:widowControl/>
+              <w:suppressAutoHyphens w:val="true"/>
               <w:spacing w:lineRule="auto" w:line="240" w:before="0" w:after="0"/>
               <w:jc w:val="left"/>
               <w:rPr>
@@ -1699,6 +1675,7 @@
             <w:pPr>
               <w:pStyle w:val="Normal"/>
               <w:widowControl/>
+              <w:suppressAutoHyphens w:val="true"/>
               <w:spacing w:lineRule="auto" w:line="240" w:before="0" w:after="0"/>
               <w:jc w:val="center"/>
               <w:rPr>
@@ -1708,16 +1685,12 @@
               </w:rPr>
             </w:pPr>
             <w:r>
-              <w:rPr>
-                <w:rFonts w:eastAsia="Aptos"/>
-                <w:kern w:val="2"/>
-                <w:lang w:val="es-ES" w:eastAsia="en-US" w:bidi="ar-SA"/>
-              </w:rPr>
+              <w:rPr/>
               <w:drawing>
                 <wp:inline distT="0" distB="0" distL="0" distR="0">
                   <wp:extent cx="946150" cy="897890"/>
                   <wp:effectExtent l="0" t="0" r="0" b="0"/>
-                  <wp:docPr id="3" name="Imagen 1" descr=""/>
+                  <wp:docPr id="2" name="Imagen 1" descr=""/>
                   <wp:cNvGraphicFramePr>
                     <a:graphicFrameLocks xmlns:a="http://schemas.openxmlformats.org/drawingml/2006/main" noChangeAspect="1"/>
                   </wp:cNvGraphicFramePr>
@@ -1725,7 +1698,7 @@
                     <a:graphicData uri="http://schemas.openxmlformats.org/drawingml/2006/picture">
                       <pic:pic xmlns:pic="http://schemas.openxmlformats.org/drawingml/2006/picture">
                         <pic:nvPicPr>
-                          <pic:cNvPr id="3" name="Imagen 1" descr=""/>
+                          <pic:cNvPr id="2" name="Imagen 1" descr=""/>
                           <pic:cNvPicPr>
                             <a:picLocks noChangeAspect="1" noChangeArrowheads="1"/>
                           </pic:cNvPicPr>
@@ -1767,6 +1740,7 @@
             <w:pPr>
               <w:pStyle w:val="Normal"/>
               <w:widowControl/>
+              <w:suppressAutoHyphens w:val="true"/>
               <w:spacing w:lineRule="auto" w:line="240" w:before="0" w:after="0"/>
               <w:jc w:val="left"/>
               <w:rPr>
@@ -1796,6 +1770,7 @@
             <w:pPr>
               <w:pStyle w:val="Normal"/>
               <w:widowControl/>
+              <w:suppressAutoHyphens w:val="true"/>
               <w:spacing w:lineRule="auto" w:line="240" w:before="0" w:after="0"/>
               <w:jc w:val="left"/>
               <w:rPr>
@@ -1825,6 +1800,7 @@
             <w:pPr>
               <w:pStyle w:val="Normal"/>
               <w:widowControl/>
+              <w:suppressAutoHyphens w:val="true"/>
               <w:spacing w:lineRule="auto" w:line="240" w:before="0" w:after="0"/>
               <w:jc w:val="left"/>
               <w:rPr>
@@ -1857,6 +1833,7 @@
             <w:pPr>
               <w:pStyle w:val="Normal"/>
               <w:widowControl/>
+              <w:suppressAutoHyphens w:val="true"/>
               <w:spacing w:lineRule="auto" w:line="240" w:before="0" w:after="0"/>
               <w:jc w:val="center"/>
               <w:rPr>
@@ -1866,16 +1843,12 @@
               </w:rPr>
             </w:pPr>
             <w:r>
-              <w:rPr>
-                <w:rFonts w:eastAsia="Aptos"/>
-                <w:kern w:val="2"/>
-                <w:lang w:val="es-ES" w:eastAsia="en-US" w:bidi="ar-SA"/>
-              </w:rPr>
+              <w:rPr/>
               <w:drawing>
                 <wp:inline distT="0" distB="0" distL="0" distR="0">
                   <wp:extent cx="911225" cy="1088390"/>
                   <wp:effectExtent l="0" t="0" r="0" b="0"/>
-                  <wp:docPr id="4" name="Imagen 2" descr=""/>
+                  <wp:docPr id="3" name="Imagen 2" descr=""/>
                   <wp:cNvGraphicFramePr>
                     <a:graphicFrameLocks xmlns:a="http://schemas.openxmlformats.org/drawingml/2006/main" noChangeAspect="1"/>
                   </wp:cNvGraphicFramePr>
@@ -1883,7 +1856,7 @@
                     <a:graphicData uri="http://schemas.openxmlformats.org/drawingml/2006/picture">
                       <pic:pic xmlns:pic="http://schemas.openxmlformats.org/drawingml/2006/picture">
                         <pic:nvPicPr>
-                          <pic:cNvPr id="4" name="Imagen 2" descr=""/>
+                          <pic:cNvPr id="3" name="Imagen 2" descr=""/>
                           <pic:cNvPicPr>
                             <a:picLocks noChangeAspect="1" noChangeArrowheads="1"/>
                           </pic:cNvPicPr>
@@ -1927,6 +1900,7 @@
             <w:pPr>
               <w:pStyle w:val="Normal"/>
               <w:widowControl/>
+              <w:suppressAutoHyphens w:val="true"/>
               <w:spacing w:lineRule="auto" w:line="240" w:before="0" w:after="0"/>
               <w:jc w:val="left"/>
               <w:rPr>
@@ -1956,6 +1930,7 @@
             <w:pPr>
               <w:pStyle w:val="Normal"/>
               <w:widowControl/>
+              <w:suppressAutoHyphens w:val="true"/>
               <w:spacing w:lineRule="auto" w:line="240" w:before="0" w:after="0"/>
               <w:jc w:val="left"/>
               <w:rPr>
@@ -1985,6 +1960,7 @@
             <w:pPr>
               <w:pStyle w:val="Normal"/>
               <w:widowControl/>
+              <w:suppressAutoHyphens w:val="true"/>
               <w:spacing w:lineRule="auto" w:line="240" w:before="0" w:after="0"/>
               <w:jc w:val="left"/>
               <w:rPr>
@@ -2017,6 +1993,7 @@
             <w:pPr>
               <w:pStyle w:val="Normal"/>
               <w:widowControl/>
+              <w:suppressAutoHyphens w:val="true"/>
               <w:spacing w:lineRule="auto" w:line="240" w:before="0" w:after="0"/>
               <w:jc w:val="center"/>
               <w:rPr>
@@ -2026,16 +2003,12 @@
               </w:rPr>
             </w:pPr>
             <w:r>
-              <w:rPr>
-                <w:rFonts w:eastAsia="Aptos"/>
-                <w:kern w:val="2"/>
-                <w:lang w:val="es-ES" w:eastAsia="en-US" w:bidi="ar-SA"/>
-              </w:rPr>
+              <w:rPr/>
               <w:drawing>
                 <wp:inline distT="0" distB="0" distL="0" distR="0">
                   <wp:extent cx="991870" cy="1135380"/>
                   <wp:effectExtent l="0" t="0" r="0" b="0"/>
-                  <wp:docPr id="5" name="Imagen4" descr=""/>
+                  <wp:docPr id="4" name="Imagen4" descr=""/>
                   <wp:cNvGraphicFramePr>
                     <a:graphicFrameLocks xmlns:a="http://schemas.openxmlformats.org/drawingml/2006/main" noChangeAspect="1"/>
                   </wp:cNvGraphicFramePr>
@@ -2043,7 +2016,7 @@
                     <a:graphicData uri="http://schemas.openxmlformats.org/drawingml/2006/picture">
                       <pic:pic xmlns:pic="http://schemas.openxmlformats.org/drawingml/2006/picture">
                         <pic:nvPicPr>
-                          <pic:cNvPr id="5" name="Imagen4" descr=""/>
+                          <pic:cNvPr id="4" name="Imagen4" descr=""/>
                           <pic:cNvPicPr>
                             <a:picLocks noChangeAspect="1" noChangeArrowheads="1"/>
                           </pic:cNvPicPr>
@@ -2085,6 +2058,7 @@
             <w:pPr>
               <w:pStyle w:val="Normal"/>
               <w:widowControl/>
+              <w:suppressAutoHyphens w:val="true"/>
               <w:spacing w:lineRule="auto" w:line="240" w:before="0" w:after="0"/>
               <w:jc w:val="left"/>
               <w:rPr>
@@ -2114,6 +2088,7 @@
             <w:pPr>
               <w:pStyle w:val="Normal"/>
               <w:widowControl/>
+              <w:suppressAutoHyphens w:val="true"/>
               <w:spacing w:lineRule="auto" w:line="240" w:before="0" w:after="0"/>
               <w:jc w:val="left"/>
               <w:rPr>
@@ -2143,6 +2118,7 @@
             <w:pPr>
               <w:pStyle w:val="Normal"/>
               <w:widowControl/>
+              <w:suppressAutoHyphens w:val="true"/>
               <w:spacing w:lineRule="auto" w:line="240" w:before="0" w:after="0"/>
               <w:jc w:val="left"/>
               <w:rPr>
@@ -2175,6 +2151,7 @@
             <w:pPr>
               <w:pStyle w:val="Normal"/>
               <w:widowControl/>
+              <w:suppressAutoHyphens w:val="true"/>
               <w:spacing w:lineRule="auto" w:line="240" w:before="0" w:after="0"/>
               <w:jc w:val="center"/>
               <w:rPr>
@@ -2184,16 +2161,12 @@
               </w:rPr>
             </w:pPr>
             <w:r>
-              <w:rPr>
-                <w:rFonts w:eastAsia="Aptos"/>
-                <w:kern w:val="2"/>
-                <w:lang w:val="es-ES" w:eastAsia="en-US" w:bidi="ar-SA"/>
-              </w:rPr>
+              <w:rPr/>
               <w:drawing>
                 <wp:inline distT="0" distB="0" distL="0" distR="0">
                   <wp:extent cx="993140" cy="947420"/>
                   <wp:effectExtent l="0" t="0" r="0" b="0"/>
-                  <wp:docPr id="6" name="Imagen5" descr=""/>
+                  <wp:docPr id="5" name="Imagen5" descr=""/>
                   <wp:cNvGraphicFramePr>
                     <a:graphicFrameLocks xmlns:a="http://schemas.openxmlformats.org/drawingml/2006/main" noChangeAspect="1"/>
                   </wp:cNvGraphicFramePr>
@@ -2201,7 +2174,7 @@
                     <a:graphicData uri="http://schemas.openxmlformats.org/drawingml/2006/picture">
                       <pic:pic xmlns:pic="http://schemas.openxmlformats.org/drawingml/2006/picture">
                         <pic:nvPicPr>
-                          <pic:cNvPr id="6" name="Imagen5" descr=""/>
+                          <pic:cNvPr id="5" name="Imagen5" descr=""/>
                           <pic:cNvPicPr>
                             <a:picLocks noChangeAspect="1" noChangeArrowheads="1"/>
                           </pic:cNvPicPr>
@@ -2233,7 +2206,9 @@
         </w:tc>
       </w:tr>
       <w:tr>
-        <w:trPr/>
+        <w:trPr>
+          <w:trHeight w:val="1934" w:hRule="atLeast"/>
+        </w:trPr>
         <w:tc>
           <w:tcPr>
             <w:tcW w:w="704" w:type="dxa"/>
@@ -2243,6 +2218,7 @@
             <w:pPr>
               <w:pStyle w:val="Normal"/>
               <w:widowControl/>
+              <w:suppressAutoHyphens w:val="true"/>
               <w:spacing w:lineRule="auto" w:line="240" w:before="0" w:after="0"/>
               <w:jc w:val="left"/>
               <w:rPr>
@@ -2272,6 +2248,7 @@
             <w:pPr>
               <w:pStyle w:val="Normal"/>
               <w:widowControl/>
+              <w:suppressAutoHyphens w:val="true"/>
               <w:spacing w:lineRule="auto" w:line="240" w:before="0" w:after="0"/>
               <w:jc w:val="left"/>
               <w:rPr>
@@ -2301,6 +2278,7 @@
             <w:pPr>
               <w:pStyle w:val="Normal"/>
               <w:widowControl/>
+              <w:suppressAutoHyphens w:val="true"/>
               <w:spacing w:lineRule="auto" w:line="240" w:before="0" w:after="0"/>
               <w:jc w:val="left"/>
               <w:rPr>
@@ -2333,6 +2311,7 @@
             <w:pPr>
               <w:pStyle w:val="Normal"/>
               <w:widowControl/>
+              <w:suppressAutoHyphens w:val="true"/>
               <w:spacing w:lineRule="auto" w:line="240" w:before="0" w:after="0"/>
               <w:jc w:val="center"/>
               <w:rPr>
@@ -2343,25 +2322,23 @@
             </w:pPr>
             <w:r>
               <w:rPr>
-                <w:rFonts w:eastAsia="Aptos" w:cs=""/>
-                <w:kern w:val="2"/>
-                <w:sz w:val="22"/>
-                <w:szCs w:val="22"/>
-                <w:lang w:val="es-ES" w:eastAsia="en-US" w:bidi="ar-SA"/>
+                <w:rFonts w:cs="Times New Roman" w:ascii="Times New Roman" w:hAnsi="Times New Roman"/>
+                <w:sz w:val="24"/>
+                <w:szCs w:val="24"/>
               </w:rPr>
               <w:drawing>
                 <wp:anchor behindDoc="0" distT="0" distB="0" distL="0" distR="0" simplePos="0" locked="0" layoutInCell="0" allowOverlap="1" relativeHeight="19">
                   <wp:simplePos x="0" y="0"/>
                   <wp:positionH relativeFrom="column">
-                    <wp:align>center</wp:align>
+                    <wp:posOffset>135890</wp:posOffset>
                   </wp:positionH>
                   <wp:positionV relativeFrom="paragraph">
-                    <wp:posOffset>635</wp:posOffset>
+                    <wp:posOffset>71755</wp:posOffset>
                   </wp:positionV>
                   <wp:extent cx="950595" cy="1085215"/>
                   <wp:effectExtent l="0" t="0" r="0" b="0"/>
                   <wp:wrapSquare wrapText="largest"/>
-                  <wp:docPr id="7" name="Imagen3" descr=""/>
+                  <wp:docPr id="6" name="Imagen3" descr=""/>
                   <wp:cNvGraphicFramePr>
                     <a:graphicFrameLocks xmlns:a="http://schemas.openxmlformats.org/drawingml/2006/main" noChangeAspect="1"/>
                   </wp:cNvGraphicFramePr>
@@ -2369,7 +2346,7 @@
                     <a:graphicData uri="http://schemas.openxmlformats.org/drawingml/2006/picture">
                       <pic:pic xmlns:pic="http://schemas.openxmlformats.org/drawingml/2006/picture">
                         <pic:nvPicPr>
-                          <pic:cNvPr id="7" name="Imagen3" descr=""/>
+                          <pic:cNvPr id="6" name="Imagen3" descr=""/>
                           <pic:cNvPicPr>
                             <a:picLocks noChangeAspect="1" noChangeArrowheads="1"/>
                           </pic:cNvPicPr>
@@ -2434,15 +2411,11 @@
               <wp:inline distT="0" distB="0" distL="0" distR="0">
                 <wp:extent cx="5400040" cy="19050"/>
                 <wp:effectExtent l="0" t="0" r="0" b="0"/>
-                <wp:docPr id="8" name=""/>
+                <wp:docPr id="7" name="Forma2"/>
                 <a:graphic xmlns:a="http://schemas.openxmlformats.org/drawingml/2006/main">
                   <a:graphicData uri="http://schemas.microsoft.com/office/word/2010/wordprocessingShape">
                     <wps:wsp>
                       <wps:cNvSpPr/>
-                      <wps:nvSpPr>
-                        <wps:cNvPr id="9" name=""/>
-                        <wps:cNvSpPr/>
-                      </wps:nvSpPr>
                       <wps:spPr>
                         <a:xfrm>
                           <a:off x="0" y="0"/>
@@ -2458,6 +2431,12 @@
                           <a:noFill/>
                         </a:ln>
                       </wps:spPr>
+                      <wps:style>
+                        <a:lnRef idx="0"/>
+                        <a:fillRef idx="0"/>
+                        <a:effectRef idx="0"/>
+                        <a:fontRef idx="minor"/>
+                      </wps:style>
                       <wps:bodyPr/>
                     </wps:wsp>
                   </a:graphicData>
@@ -2470,10 +2449,10 @@
           </mc:Choice>
           <mc:Fallback>
             <w:pict>
-              <v:rect id="shape_0" fillcolor="#a0a0a0" stroked="f" o:allowincell="f" style="position:absolute;margin-left:0pt;margin-top:-1.55pt;width:425.15pt;height:1.45pt;mso-wrap-style:none;v-text-anchor:middle;mso-position-horizontal:center;mso-position-vertical:top">
+              <v:rect id="shape_0" ID="Forma2" path="m0,0l-2147483645,0l-2147483645,-2147483646l0,-2147483646xe" fillcolor="#a0a0a0" stroked="f" o:allowincell="f" style="position:absolute;margin-left:0pt;margin-top:-1.55pt;width:425.15pt;height:1.45pt;mso-wrap-style:none;v-text-anchor:middle;mso-position-vertical:top">
                 <v:fill o:detectmouseclick="t" type="solid" color2="#5f5f5f"/>
                 <v:stroke color="#3465a4" joinstyle="round" endcap="flat"/>
-                <w10:wrap type="topAndBottom"/>
+                <w10:wrap type="square"/>
               </v:rect>
             </w:pict>
           </mc:Fallback>
@@ -2654,15 +2633,11 @@
               <wp:inline distT="0" distB="0" distL="0" distR="0">
                 <wp:extent cx="5400040" cy="19050"/>
                 <wp:effectExtent l="0" t="0" r="0" b="0"/>
-                <wp:docPr id="10" name=""/>
+                <wp:docPr id="8" name="Forma3"/>
                 <a:graphic xmlns:a="http://schemas.openxmlformats.org/drawingml/2006/main">
                   <a:graphicData uri="http://schemas.microsoft.com/office/word/2010/wordprocessingShape">
                     <wps:wsp>
                       <wps:cNvSpPr/>
-                      <wps:nvSpPr>
-                        <wps:cNvPr id="11" name=""/>
-                        <wps:cNvSpPr/>
-                      </wps:nvSpPr>
                       <wps:spPr>
                         <a:xfrm>
                           <a:off x="0" y="0"/>
@@ -2678,6 +2653,12 @@
                           <a:noFill/>
                         </a:ln>
                       </wps:spPr>
+                      <wps:style>
+                        <a:lnRef idx="0"/>
+                        <a:fillRef idx="0"/>
+                        <a:effectRef idx="0"/>
+                        <a:fontRef idx="minor"/>
+                      </wps:style>
                       <wps:bodyPr/>
                     </wps:wsp>
                   </a:graphicData>
@@ -2690,10 +2671,10 @@
           </mc:Choice>
           <mc:Fallback>
             <w:pict>
-              <v:rect id="shape_0" fillcolor="#a0a0a0" stroked="f" o:allowincell="f" style="position:absolute;margin-left:0pt;margin-top:-1.55pt;width:425.15pt;height:1.45pt;mso-wrap-style:none;v-text-anchor:middle;mso-position-horizontal:center;mso-position-vertical:top">
+              <v:rect id="shape_0" ID="Forma3" path="m0,0l-2147483645,0l-2147483645,-2147483646l0,-2147483646xe" fillcolor="#a0a0a0" stroked="f" o:allowincell="f" style="position:absolute;margin-left:0pt;margin-top:-1.55pt;width:425.15pt;height:1.45pt;mso-wrap-style:none;v-text-anchor:middle;mso-position-vertical:top">
                 <v:fill o:detectmouseclick="t" type="solid" color2="#5f5f5f"/>
                 <v:stroke color="#3465a4" joinstyle="round" endcap="flat"/>
-                <w10:wrap type="topAndBottom"/>
+                <w10:wrap type="square"/>
               </v:rect>
             </w:pict>
           </mc:Fallback>
@@ -2821,15 +2802,11 @@
               <wp:inline distT="0" distB="0" distL="0" distR="0">
                 <wp:extent cx="5400040" cy="19050"/>
                 <wp:effectExtent l="0" t="0" r="0" b="0"/>
-                <wp:docPr id="12" name=""/>
+                <wp:docPr id="9" name="Forma4"/>
                 <a:graphic xmlns:a="http://schemas.openxmlformats.org/drawingml/2006/main">
                   <a:graphicData uri="http://schemas.microsoft.com/office/word/2010/wordprocessingShape">
                     <wps:wsp>
                       <wps:cNvSpPr/>
-                      <wps:nvSpPr>
-                        <wps:cNvPr id="13" name=""/>
-                        <wps:cNvSpPr/>
-                      </wps:nvSpPr>
                       <wps:spPr>
                         <a:xfrm>
                           <a:off x="0" y="0"/>
@@ -2845,6 +2822,12 @@
                           <a:noFill/>
                         </a:ln>
                       </wps:spPr>
+                      <wps:style>
+                        <a:lnRef idx="0"/>
+                        <a:fillRef idx="0"/>
+                        <a:effectRef idx="0"/>
+                        <a:fontRef idx="minor"/>
+                      </wps:style>
                       <wps:bodyPr/>
                     </wps:wsp>
                   </a:graphicData>
@@ -2857,10 +2840,10 @@
           </mc:Choice>
           <mc:Fallback>
             <w:pict>
-              <v:rect id="shape_0" fillcolor="#a0a0a0" stroked="f" o:allowincell="f" style="position:absolute;margin-left:0pt;margin-top:-1.55pt;width:425.15pt;height:1.45pt;mso-wrap-style:none;v-text-anchor:middle;mso-position-horizontal:center;mso-position-vertical:top">
+              <v:rect id="shape_0" ID="Forma4" path="m0,0l-2147483645,0l-2147483645,-2147483646l0,-2147483646xe" fillcolor="#a0a0a0" stroked="f" o:allowincell="f" style="position:absolute;margin-left:0pt;margin-top:-1.55pt;width:425.15pt;height:1.45pt;mso-wrap-style:none;v-text-anchor:middle;mso-position-vertical:top">
                 <v:fill o:detectmouseclick="t" type="solid" color2="#5f5f5f"/>
                 <v:stroke color="#3465a4" joinstyle="round" endcap="flat"/>
-                <w10:wrap type="topAndBottom"/>
+                <w10:wrap type="square"/>
               </v:rect>
             </w:pict>
           </mc:Fallback>
@@ -2935,15 +2918,11 @@
               <wp:inline distT="0" distB="0" distL="0" distR="0">
                 <wp:extent cx="5400040" cy="19050"/>
                 <wp:effectExtent l="0" t="0" r="0" b="0"/>
-                <wp:docPr id="14" name=""/>
+                <wp:docPr id="10" name="Forma5"/>
                 <a:graphic xmlns:a="http://schemas.openxmlformats.org/drawingml/2006/main">
                   <a:graphicData uri="http://schemas.microsoft.com/office/word/2010/wordprocessingShape">
                     <wps:wsp>
                       <wps:cNvSpPr/>
-                      <wps:nvSpPr>
-                        <wps:cNvPr id="15" name=""/>
-                        <wps:cNvSpPr/>
-                      </wps:nvSpPr>
                       <wps:spPr>
                         <a:xfrm>
                           <a:off x="0" y="0"/>
@@ -2959,6 +2938,12 @@
                           <a:noFill/>
                         </a:ln>
                       </wps:spPr>
+                      <wps:style>
+                        <a:lnRef idx="0"/>
+                        <a:fillRef idx="0"/>
+                        <a:effectRef idx="0"/>
+                        <a:fontRef idx="minor"/>
+                      </wps:style>
                       <wps:bodyPr/>
                     </wps:wsp>
                   </a:graphicData>
@@ -2971,10 +2956,10 @@
           </mc:Choice>
           <mc:Fallback>
             <w:pict>
-              <v:rect id="shape_0" fillcolor="#a0a0a0" stroked="f" o:allowincell="f" style="position:absolute;margin-left:0pt;margin-top:-1.55pt;width:425.15pt;height:1.45pt;mso-wrap-style:none;v-text-anchor:middle;mso-position-horizontal:center;mso-position-vertical:top">
+              <v:rect id="shape_0" ID="Forma5" path="m0,0l-2147483645,0l-2147483645,-2147483646l0,-2147483646xe" fillcolor="#a0a0a0" stroked="f" o:allowincell="f" style="position:absolute;margin-left:0pt;margin-top:-1.55pt;width:425.15pt;height:1.45pt;mso-wrap-style:none;v-text-anchor:middle;mso-position-vertical:top">
                 <v:fill o:detectmouseclick="t" type="solid" color2="#5f5f5f"/>
                 <v:stroke color="#3465a4" joinstyle="round" endcap="flat"/>
-                <w10:wrap type="topAndBottom"/>
+                <w10:wrap type="square"/>
               </v:rect>
             </w:pict>
           </mc:Fallback>
@@ -3236,15 +3221,11 @@
               <wp:inline distT="0" distB="0" distL="0" distR="0">
                 <wp:extent cx="5400040" cy="19050"/>
                 <wp:effectExtent l="0" t="0" r="0" b="0"/>
-                <wp:docPr id="16" name=""/>
+                <wp:docPr id="11" name="Forma6"/>
                 <a:graphic xmlns:a="http://schemas.openxmlformats.org/drawingml/2006/main">
                   <a:graphicData uri="http://schemas.microsoft.com/office/word/2010/wordprocessingShape">
                     <wps:wsp>
                       <wps:cNvSpPr/>
-                      <wps:nvSpPr>
-                        <wps:cNvPr id="17" name=""/>
-                        <wps:cNvSpPr/>
-                      </wps:nvSpPr>
                       <wps:spPr>
                         <a:xfrm>
                           <a:off x="0" y="0"/>
@@ -3260,6 +3241,12 @@
                           <a:noFill/>
                         </a:ln>
                       </wps:spPr>
+                      <wps:style>
+                        <a:lnRef idx="0"/>
+                        <a:fillRef idx="0"/>
+                        <a:effectRef idx="0"/>
+                        <a:fontRef idx="minor"/>
+                      </wps:style>
                       <wps:bodyPr/>
                     </wps:wsp>
                   </a:graphicData>
@@ -3272,10 +3259,10 @@
           </mc:Choice>
           <mc:Fallback>
             <w:pict>
-              <v:rect id="shape_0" fillcolor="#a0a0a0" stroked="f" o:allowincell="f" style="position:absolute;margin-left:0pt;margin-top:-1.55pt;width:425.15pt;height:1.45pt;mso-wrap-style:none;v-text-anchor:middle;mso-position-horizontal:center;mso-position-vertical:top">
+              <v:rect id="shape_0" ID="Forma6" path="m0,0l-2147483645,0l-2147483645,-2147483646l0,-2147483646xe" fillcolor="#a0a0a0" stroked="f" o:allowincell="f" style="position:absolute;margin-left:0pt;margin-top:-1.55pt;width:425.15pt;height:1.45pt;mso-wrap-style:none;v-text-anchor:middle;mso-position-vertical:top">
                 <v:fill o:detectmouseclick="t" type="solid" color2="#5f5f5f"/>
                 <v:stroke color="#3465a4" joinstyle="round" endcap="flat"/>
-                <w10:wrap type="topAndBottom"/>
+                <w10:wrap type="square"/>
               </v:rect>
             </w:pict>
           </mc:Fallback>
@@ -3548,15 +3535,11 @@
               <wp:inline distT="0" distB="0" distL="0" distR="0">
                 <wp:extent cx="5400040" cy="19050"/>
                 <wp:effectExtent l="0" t="0" r="0" b="0"/>
-                <wp:docPr id="18" name=""/>
+                <wp:docPr id="12" name="Forma7"/>
                 <a:graphic xmlns:a="http://schemas.openxmlformats.org/drawingml/2006/main">
                   <a:graphicData uri="http://schemas.microsoft.com/office/word/2010/wordprocessingShape">
                     <wps:wsp>
                       <wps:cNvSpPr/>
-                      <wps:nvSpPr>
-                        <wps:cNvPr id="19" name=""/>
-                        <wps:cNvSpPr/>
-                      </wps:nvSpPr>
                       <wps:spPr>
                         <a:xfrm>
                           <a:off x="0" y="0"/>
@@ -3572,6 +3555,12 @@
                           <a:noFill/>
                         </a:ln>
                       </wps:spPr>
+                      <wps:style>
+                        <a:lnRef idx="0"/>
+                        <a:fillRef idx="0"/>
+                        <a:effectRef idx="0"/>
+                        <a:fontRef idx="minor"/>
+                      </wps:style>
                       <wps:bodyPr/>
                     </wps:wsp>
                   </a:graphicData>
@@ -3584,10 +3573,10 @@
           </mc:Choice>
           <mc:Fallback>
             <w:pict>
-              <v:rect id="shape_0" fillcolor="#a0a0a0" stroked="f" o:allowincell="f" style="position:absolute;margin-left:0pt;margin-top:-1.55pt;width:425.15pt;height:1.45pt;mso-wrap-style:none;v-text-anchor:middle;mso-position-horizontal:center;mso-position-vertical:top">
+              <v:rect id="shape_0" ID="Forma7" path="m0,0l-2147483645,0l-2147483645,-2147483646l0,-2147483646xe" fillcolor="#a0a0a0" stroked="f" o:allowincell="f" style="position:absolute;margin-left:0pt;margin-top:-1.55pt;width:425.15pt;height:1.45pt;mso-wrap-style:none;v-text-anchor:middle;mso-position-vertical:top">
                 <v:fill o:detectmouseclick="t" type="solid" color2="#5f5f5f"/>
                 <v:stroke color="#3465a4" joinstyle="round" endcap="flat"/>
-                <w10:wrap type="topAndBottom"/>
+                <w10:wrap type="square"/>
               </v:rect>
             </w:pict>
           </mc:Fallback>
@@ -3643,8 +3632,8 @@
         <w:tblLook w:firstRow="1" w:noVBand="1" w:lastRow="0" w:firstColumn="1" w:lastColumn="0" w:noHBand="0" w:val="04a0"/>
       </w:tblPr>
       <w:tblGrid>
-        <w:gridCol w:w="1270"/>
-        <w:gridCol w:w="2976"/>
+        <w:gridCol w:w="1269"/>
+        <w:gridCol w:w="2977"/>
         <w:gridCol w:w="2124"/>
         <w:gridCol w:w="2123"/>
       </w:tblGrid>
@@ -3652,13 +3641,14 @@
         <w:trPr/>
         <w:tc>
           <w:tcPr>
-            <w:tcW w:w="1270" w:type="dxa"/>
+            <w:tcW w:w="1269" w:type="dxa"/>
             <w:tcBorders/>
           </w:tcPr>
           <w:p>
             <w:pPr>
               <w:pStyle w:val="Normal"/>
               <w:widowControl/>
+              <w:suppressAutoHyphens w:val="true"/>
               <w:spacing w:lineRule="auto" w:line="240" w:before="0" w:after="0"/>
               <w:jc w:val="center"/>
               <w:rPr>
@@ -3681,13 +3671,14 @@
         </w:tc>
         <w:tc>
           <w:tcPr>
-            <w:tcW w:w="2976" w:type="dxa"/>
+            <w:tcW w:w="2977" w:type="dxa"/>
             <w:tcBorders/>
           </w:tcPr>
           <w:p>
             <w:pPr>
               <w:pStyle w:val="Normal"/>
               <w:widowControl/>
+              <w:suppressAutoHyphens w:val="true"/>
               <w:spacing w:lineRule="auto" w:line="240" w:before="0" w:after="0"/>
               <w:jc w:val="center"/>
               <w:rPr>
@@ -3717,6 +3708,7 @@
             <w:pPr>
               <w:pStyle w:val="Normal"/>
               <w:widowControl/>
+              <w:suppressAutoHyphens w:val="true"/>
               <w:spacing w:lineRule="auto" w:line="240" w:before="0" w:after="0"/>
               <w:jc w:val="center"/>
               <w:rPr>
@@ -3746,6 +3738,7 @@
             <w:pPr>
               <w:pStyle w:val="Normal"/>
               <w:widowControl/>
+              <w:suppressAutoHyphens w:val="true"/>
               <w:spacing w:lineRule="auto" w:line="240" w:before="0" w:after="0"/>
               <w:jc w:val="center"/>
               <w:rPr>
@@ -3773,13 +3766,14 @@
         </w:trPr>
         <w:tc>
           <w:tcPr>
-            <w:tcW w:w="1270" w:type="dxa"/>
+            <w:tcW w:w="1269" w:type="dxa"/>
             <w:tcBorders/>
           </w:tcPr>
           <w:p>
             <w:pPr>
               <w:pStyle w:val="Normal"/>
               <w:widowControl/>
+              <w:suppressAutoHyphens w:val="true"/>
               <w:spacing w:lineRule="auto" w:line="240" w:before="0" w:after="0"/>
               <w:jc w:val="center"/>
               <w:rPr>
@@ -3802,13 +3796,14 @@
         </w:tc>
         <w:tc>
           <w:tcPr>
-            <w:tcW w:w="2976" w:type="dxa"/>
+            <w:tcW w:w="2977" w:type="dxa"/>
             <w:tcBorders/>
           </w:tcPr>
           <w:p>
             <w:pPr>
               <w:pStyle w:val="Normal"/>
               <w:widowControl/>
+              <w:suppressAutoHyphens w:val="true"/>
               <w:spacing w:lineRule="auto" w:line="240" w:before="0" w:after="0"/>
               <w:jc w:val="center"/>
               <w:rPr>
@@ -3838,6 +3833,7 @@
             <w:pPr>
               <w:pStyle w:val="Normal"/>
               <w:widowControl/>
+              <w:suppressAutoHyphens w:val="true"/>
               <w:spacing w:lineRule="auto" w:line="240" w:before="0" w:after="0"/>
               <w:jc w:val="center"/>
               <w:rPr>
@@ -3867,6 +3863,7 @@
             <w:pPr>
               <w:pStyle w:val="Normal"/>
               <w:widowControl/>
+              <w:suppressAutoHyphens w:val="true"/>
               <w:spacing w:lineRule="auto" w:line="240" w:before="0" w:after="0"/>
               <w:jc w:val="center"/>
               <w:rPr>
@@ -3877,86 +3874,56 @@
             </w:pPr>
             <w:r>
               <w:rPr>
-                <w:rFonts w:eastAsia="Aptos" w:cs="Times New Roman" w:ascii="Times New Roman" w:hAnsi="Times New Roman"/>
-                <w:kern w:val="2"/>
-                <w:sz w:val="24"/>
-                <w:szCs w:val="24"/>
-                <w:lang w:val="es-ES" w:eastAsia="en-US" w:bidi="ar-SA"/>
-              </w:rPr>
-              <mc:AlternateContent>
-                <mc:Choice Requires="wps">
-                  <w:drawing>
-                    <wp:anchor behindDoc="0" distT="0" distB="0" distL="114300" distR="114300" simplePos="0" locked="0" layoutInCell="1" allowOverlap="1" relativeHeight="6">
-                      <wp:simplePos x="0" y="0"/>
-                      <wp:positionH relativeFrom="column">
-                        <wp:posOffset>-3810</wp:posOffset>
-                      </wp:positionH>
-                      <wp:positionV relativeFrom="paragraph">
-                        <wp:posOffset>66675</wp:posOffset>
-                      </wp:positionV>
-                      <wp:extent cx="1122045" cy="492125"/>
-                      <wp:effectExtent l="0" t="0" r="0" b="0"/>
-                      <wp:wrapNone/>
-                      <wp:docPr id="20" name="Entrada de lápiz 24"/>
-                      <a:graphic xmlns:a="http://schemas.openxmlformats.org/drawingml/2006/main">
-                        <a:graphicData uri="http://schemas.openxmlformats.org/drawingml/2006/picture">
-                          <pic:pic xmlns:pic="http://schemas.openxmlformats.org/drawingml/2006/picture">
-                            <pic:nvPicPr>
-                              <pic:cNvPr id="21" name="Entrada de lápiz 24" descr=""/>
-                              <pic:cNvPicPr/>
-                            </pic:nvPicPr>
-                            <pic:blipFill>
-                              <a:blip r:embed="rId13"/>
-                              <a:stretch/>
-                            </pic:blipFill>
-                            <pic:spPr>
-                              <a:xfrm>
-                                <a:off x="0" y="0"/>
-                                <a:ext cx="1122120" cy="492120"/>
-                              </a:xfrm>
-                              <a:prstGeom prst="rect">
-                                <a:avLst/>
-                              </a:prstGeom>
-                              <a:noFill/>
-                              <a:ln w="0">
-                                <a:noFill/>
-                              </a:ln>
-                            </pic:spPr>
-                          </pic:pic>
-                        </a:graphicData>
-                      </a:graphic>
-                    </wp:anchor>
-                  </w:drawing>
-                </mc:Choice>
-                <mc:Fallback>
-                  <w:pict>
-                    <v:shapetype id="_x0000_t75" coordsize="21600,21600" o:spt="75" o:preferrelative="t" path="m@4@5l@4@11@9@11@9@5xe" filled="f" stroked="f">
-                      <v:stroke joinstyle="miter"/>
-                      <v:formulas>
-                        <v:f eqn="if lineDrawn pixelLineWidth 0"/>
-                        <v:f eqn="sum @0 1 0"/>
-                        <v:f eqn="sum 0 0 @1"/>
-                        <v:f eqn="prod @2 1 2"/>
-                        <v:f eqn="prod @3 21600 pixelWidth"/>
-                        <v:f eqn="prod @3 21600 pixelHeight"/>
-                        <v:f eqn="sum @0 0 1"/>
-                        <v:f eqn="prod @6 1 2"/>
-                        <v:f eqn="prod @7 21600 pixelWidth"/>
-                        <v:f eqn="sum @8 21600 0"/>
-                        <v:f eqn="prod @7 21600 pixelHeight"/>
-                        <v:f eqn="sum @10 21600 0"/>
-                      </v:formulas>
-                      <v:path o:extrusionok="f" gradientshapeok="t" o:connecttype="rect"/>
-                      <o:lock v:ext="edit" aspectratio="t"/>
-                    </v:shapetype>
-                    <v:shape id="shape_0" ID="Entrada de lápiz 24" stroked="f" o:allowincell="t" style="position:absolute;margin-left:-0.3pt;margin-top:5.25pt;width:88.3pt;height:38.7pt;mso-wrap-style:none;v-text-anchor:middle" type="_x0000_t75">
-                      <v:imagedata r:id="rId14" o:detectmouseclick="t"/>
-                      <v:stroke color="#3465a4" joinstyle="round" endcap="flat"/>
-                      <w10:wrap type="none"/>
-                    </v:shape>
-                  </w:pict>
-                </mc:Fallback>
-              </mc:AlternateContent>
+                <w:rFonts w:cs="Times New Roman" w:ascii="Times New Roman" w:hAnsi="Times New Roman"/>
+                <w:sz w:val="24"/>
+                <w:szCs w:val="24"/>
+              </w:rPr>
+              <w:drawing>
+                <wp:anchor behindDoc="0" distT="0" distB="0" distL="0" distR="0" simplePos="0" locked="0" layoutInCell="1" allowOverlap="1" relativeHeight="14">
+                  <wp:simplePos x="0" y="0"/>
+                  <wp:positionH relativeFrom="column">
+                    <wp:posOffset>-3810</wp:posOffset>
+                  </wp:positionH>
+                  <wp:positionV relativeFrom="paragraph">
+                    <wp:posOffset>66675</wp:posOffset>
+                  </wp:positionV>
+                  <wp:extent cx="1122045" cy="492125"/>
+                  <wp:effectExtent l="0" t="0" r="0" b="0"/>
+                  <wp:wrapNone/>
+                  <wp:docPr id="13" name="Entrada de lápiz 24" descr=""/>
+                  <wp:cNvGraphicFramePr>
+                    <a:graphicFrameLocks xmlns:a="http://schemas.openxmlformats.org/drawingml/2006/main" noChangeAspect="1"/>
+                  </wp:cNvGraphicFramePr>
+                  <a:graphic xmlns:a="http://schemas.openxmlformats.org/drawingml/2006/main">
+                    <a:graphicData uri="http://schemas.openxmlformats.org/drawingml/2006/picture">
+                      <pic:pic xmlns:pic="http://schemas.openxmlformats.org/drawingml/2006/picture">
+                        <pic:nvPicPr>
+                          <pic:cNvPr id="13" name="Entrada de lápiz 24" descr=""/>
+                          <pic:cNvPicPr>
+                            <a:picLocks noChangeAspect="1" noChangeArrowheads="1"/>
+                          </pic:cNvPicPr>
+                        </pic:nvPicPr>
+                        <pic:blipFill>
+                          <a:blip r:embed="rId13"/>
+                          <a:stretch>
+                            <a:fillRect/>
+                          </a:stretch>
+                        </pic:blipFill>
+                        <pic:spPr bwMode="auto">
+                          <a:xfrm>
+                            <a:off x="0" y="0"/>
+                            <a:ext cx="1122045" cy="492125"/>
+                          </a:xfrm>
+                          <a:prstGeom prst="rect">
+                            <a:avLst/>
+                          </a:prstGeom>
+                          <a:noFill/>
+                        </pic:spPr>
+                      </pic:pic>
+                    </a:graphicData>
+                  </a:graphic>
+                </wp:anchor>
+              </w:drawing>
             </w:r>
           </w:p>
         </w:tc>
@@ -3967,13 +3934,14 @@
         </w:trPr>
         <w:tc>
           <w:tcPr>
-            <w:tcW w:w="1270" w:type="dxa"/>
+            <w:tcW w:w="1269" w:type="dxa"/>
             <w:tcBorders/>
           </w:tcPr>
           <w:p>
             <w:pPr>
               <w:pStyle w:val="Normal"/>
               <w:widowControl/>
+              <w:suppressAutoHyphens w:val="true"/>
               <w:spacing w:lineRule="auto" w:line="240" w:before="0" w:after="0"/>
               <w:jc w:val="center"/>
               <w:rPr>
@@ -3996,13 +3964,14 @@
         </w:tc>
         <w:tc>
           <w:tcPr>
-            <w:tcW w:w="2976" w:type="dxa"/>
+            <w:tcW w:w="2977" w:type="dxa"/>
             <w:tcBorders/>
           </w:tcPr>
           <w:p>
             <w:pPr>
               <w:pStyle w:val="Normal"/>
               <w:widowControl/>
+              <w:suppressAutoHyphens w:val="true"/>
               <w:spacing w:lineRule="auto" w:line="240" w:before="0" w:after="0"/>
               <w:jc w:val="center"/>
               <w:rPr>
@@ -4032,6 +4001,7 @@
             <w:pPr>
               <w:pStyle w:val="Normal"/>
               <w:widowControl/>
+              <w:suppressAutoHyphens w:val="true"/>
               <w:spacing w:lineRule="auto" w:line="240" w:before="0" w:after="0"/>
               <w:jc w:val="center"/>
               <w:rPr>
@@ -4061,6 +4031,7 @@
             <w:pPr>
               <w:pStyle w:val="Normal"/>
               <w:widowControl/>
+              <w:suppressAutoHyphens w:val="true"/>
               <w:spacing w:lineRule="auto" w:line="240" w:before="0" w:after="0"/>
               <w:jc w:val="center"/>
               <w:rPr>
@@ -4071,67 +4042,56 @@
             </w:pPr>
             <w:r>
               <w:rPr>
-                <w:rFonts w:eastAsia="Aptos" w:cs="Times New Roman" w:ascii="Times New Roman" w:hAnsi="Times New Roman"/>
-                <w:kern w:val="2"/>
-                <w:sz w:val="24"/>
-                <w:szCs w:val="24"/>
-                <w:lang w:val="es-ES" w:eastAsia="en-US" w:bidi="ar-SA"/>
-              </w:rPr>
-              <mc:AlternateContent>
-                <mc:Choice Requires="wps">
-                  <w:drawing>
-                    <wp:anchor behindDoc="0" distT="0" distB="0" distL="114300" distR="114300" simplePos="0" locked="0" layoutInCell="1" allowOverlap="1" relativeHeight="7">
-                      <wp:simplePos x="0" y="0"/>
-                      <wp:positionH relativeFrom="column">
-                        <wp:posOffset>16510</wp:posOffset>
-                      </wp:positionH>
-                      <wp:positionV relativeFrom="paragraph">
-                        <wp:posOffset>40640</wp:posOffset>
-                      </wp:positionV>
-                      <wp:extent cx="1078865" cy="720725"/>
-                      <wp:effectExtent l="0" t="0" r="0" b="0"/>
-                      <wp:wrapNone/>
-                      <wp:docPr id="22" name="Entrada de lápiz 27"/>
-                      <a:graphic xmlns:a="http://schemas.openxmlformats.org/drawingml/2006/main">
-                        <a:graphicData uri="http://schemas.openxmlformats.org/drawingml/2006/picture">
-                          <pic:pic xmlns:pic="http://schemas.openxmlformats.org/drawingml/2006/picture">
-                            <pic:nvPicPr>
-                              <pic:cNvPr id="23" name="Entrada de lápiz 27" descr=""/>
-                              <pic:cNvPicPr/>
-                            </pic:nvPicPr>
-                            <pic:blipFill>
-                              <a:blip r:embed="rId15"/>
-                              <a:stretch/>
-                            </pic:blipFill>
-                            <pic:spPr>
-                              <a:xfrm>
-                                <a:off x="0" y="0"/>
-                                <a:ext cx="1078920" cy="720720"/>
-                              </a:xfrm>
-                              <a:prstGeom prst="rect">
-                                <a:avLst/>
-                              </a:prstGeom>
-                              <a:noFill/>
-                              <a:ln w="0">
-                                <a:noFill/>
-                              </a:ln>
-                            </pic:spPr>
-                          </pic:pic>
-                        </a:graphicData>
-                      </a:graphic>
-                    </wp:anchor>
-                  </w:drawing>
-                </mc:Choice>
-                <mc:Fallback>
-                  <w:pict>
-                    <v:shape id="shape_0" ID="Entrada de lápiz 27" stroked="f" o:allowincell="t" style="position:absolute;margin-left:1.3pt;margin-top:3.2pt;width:84.9pt;height:56.7pt;mso-wrap-style:none;v-text-anchor:middle" type="_x0000_t75">
-                      <v:imagedata r:id="rId16" o:detectmouseclick="t"/>
-                      <v:stroke color="#3465a4" joinstyle="round" endcap="flat"/>
-                      <w10:wrap type="none"/>
-                    </v:shape>
-                  </w:pict>
-                </mc:Fallback>
-              </mc:AlternateContent>
+                <w:rFonts w:cs="Times New Roman" w:ascii="Times New Roman" w:hAnsi="Times New Roman"/>
+                <w:sz w:val="24"/>
+                <w:szCs w:val="24"/>
+              </w:rPr>
+              <w:drawing>
+                <wp:anchor behindDoc="0" distT="0" distB="0" distL="0" distR="0" simplePos="0" locked="0" layoutInCell="1" allowOverlap="1" relativeHeight="15">
+                  <wp:simplePos x="0" y="0"/>
+                  <wp:positionH relativeFrom="column">
+                    <wp:posOffset>16510</wp:posOffset>
+                  </wp:positionH>
+                  <wp:positionV relativeFrom="paragraph">
+                    <wp:posOffset>40640</wp:posOffset>
+                  </wp:positionV>
+                  <wp:extent cx="1078865" cy="720725"/>
+                  <wp:effectExtent l="0" t="0" r="0" b="0"/>
+                  <wp:wrapNone/>
+                  <wp:docPr id="14" name="Entrada de lápiz 27" descr=""/>
+                  <wp:cNvGraphicFramePr>
+                    <a:graphicFrameLocks xmlns:a="http://schemas.openxmlformats.org/drawingml/2006/main" noChangeAspect="1"/>
+                  </wp:cNvGraphicFramePr>
+                  <a:graphic xmlns:a="http://schemas.openxmlformats.org/drawingml/2006/main">
+                    <a:graphicData uri="http://schemas.openxmlformats.org/drawingml/2006/picture">
+                      <pic:pic xmlns:pic="http://schemas.openxmlformats.org/drawingml/2006/picture">
+                        <pic:nvPicPr>
+                          <pic:cNvPr id="14" name="Entrada de lápiz 27" descr=""/>
+                          <pic:cNvPicPr>
+                            <a:picLocks noChangeAspect="1" noChangeArrowheads="1"/>
+                          </pic:cNvPicPr>
+                        </pic:nvPicPr>
+                        <pic:blipFill>
+                          <a:blip r:embed="rId14"/>
+                          <a:stretch>
+                            <a:fillRect/>
+                          </a:stretch>
+                        </pic:blipFill>
+                        <pic:spPr bwMode="auto">
+                          <a:xfrm>
+                            <a:off x="0" y="0"/>
+                            <a:ext cx="1078865" cy="720725"/>
+                          </a:xfrm>
+                          <a:prstGeom prst="rect">
+                            <a:avLst/>
+                          </a:prstGeom>
+                          <a:noFill/>
+                        </pic:spPr>
+                      </pic:pic>
+                    </a:graphicData>
+                  </a:graphic>
+                </wp:anchor>
+              </w:drawing>
             </w:r>
           </w:p>
         </w:tc>
@@ -4142,13 +4102,14 @@
         </w:trPr>
         <w:tc>
           <w:tcPr>
-            <w:tcW w:w="1270" w:type="dxa"/>
+            <w:tcW w:w="1269" w:type="dxa"/>
             <w:tcBorders/>
           </w:tcPr>
           <w:p>
             <w:pPr>
               <w:pStyle w:val="Normal"/>
               <w:widowControl/>
+              <w:suppressAutoHyphens w:val="true"/>
               <w:spacing w:lineRule="auto" w:line="240" w:before="0" w:after="0"/>
               <w:jc w:val="center"/>
               <w:rPr>
@@ -4171,13 +4132,14 @@
         </w:tc>
         <w:tc>
           <w:tcPr>
-            <w:tcW w:w="2976" w:type="dxa"/>
+            <w:tcW w:w="2977" w:type="dxa"/>
             <w:tcBorders/>
           </w:tcPr>
           <w:p>
             <w:pPr>
               <w:pStyle w:val="Normal"/>
               <w:widowControl/>
+              <w:suppressAutoHyphens w:val="true"/>
               <w:spacing w:lineRule="auto" w:line="240" w:before="0" w:after="0"/>
               <w:jc w:val="center"/>
               <w:rPr>
@@ -4207,6 +4169,7 @@
             <w:pPr>
               <w:pStyle w:val="Normal"/>
               <w:widowControl/>
+              <w:suppressAutoHyphens w:val="true"/>
               <w:spacing w:lineRule="auto" w:line="240" w:before="0" w:after="0"/>
               <w:jc w:val="center"/>
               <w:rPr>
@@ -4236,6 +4199,7 @@
             <w:pPr>
               <w:pStyle w:val="Normal"/>
               <w:widowControl/>
+              <w:suppressAutoHyphens w:val="true"/>
               <w:spacing w:lineRule="auto" w:line="240" w:before="0" w:after="0"/>
               <w:jc w:val="center"/>
               <w:rPr>
@@ -4246,67 +4210,56 @@
             </w:pPr>
             <w:r>
               <w:rPr>
-                <w:rFonts w:eastAsia="Aptos" w:cs="Times New Roman" w:ascii="Times New Roman" w:hAnsi="Times New Roman"/>
-                <w:kern w:val="2"/>
-                <w:sz w:val="24"/>
-                <w:szCs w:val="24"/>
-                <w:lang w:val="es-ES" w:eastAsia="en-US" w:bidi="ar-SA"/>
-              </w:rPr>
-              <mc:AlternateContent>
-                <mc:Choice Requires="wps">
-                  <w:drawing>
-                    <wp:anchor behindDoc="0" distT="0" distB="0" distL="114300" distR="114300" simplePos="0" locked="0" layoutInCell="1" allowOverlap="1" relativeHeight="8">
-                      <wp:simplePos x="0" y="0"/>
-                      <wp:positionH relativeFrom="column">
-                        <wp:posOffset>196850</wp:posOffset>
-                      </wp:positionH>
-                      <wp:positionV relativeFrom="paragraph">
-                        <wp:posOffset>50165</wp:posOffset>
-                      </wp:positionV>
-                      <wp:extent cx="807085" cy="642620"/>
-                      <wp:effectExtent l="0" t="0" r="0" b="0"/>
-                      <wp:wrapNone/>
-                      <wp:docPr id="24" name="Entrada de lápiz 30"/>
-                      <a:graphic xmlns:a="http://schemas.openxmlformats.org/drawingml/2006/main">
-                        <a:graphicData uri="http://schemas.openxmlformats.org/drawingml/2006/picture">
-                          <pic:pic xmlns:pic="http://schemas.openxmlformats.org/drawingml/2006/picture">
-                            <pic:nvPicPr>
-                              <pic:cNvPr id="25" name="Entrada de lápiz 30" descr=""/>
-                              <pic:cNvPicPr/>
-                            </pic:nvPicPr>
-                            <pic:blipFill>
-                              <a:blip r:embed="rId17"/>
-                              <a:stretch/>
-                            </pic:blipFill>
-                            <pic:spPr>
-                              <a:xfrm>
-                                <a:off x="0" y="0"/>
-                                <a:ext cx="807120" cy="642600"/>
-                              </a:xfrm>
-                              <a:prstGeom prst="rect">
-                                <a:avLst/>
-                              </a:prstGeom>
-                              <a:noFill/>
-                              <a:ln w="0">
-                                <a:noFill/>
-                              </a:ln>
-                            </pic:spPr>
-                          </pic:pic>
-                        </a:graphicData>
-                      </a:graphic>
-                    </wp:anchor>
-                  </w:drawing>
-                </mc:Choice>
-                <mc:Fallback>
-                  <w:pict>
-                    <v:shape id="shape_0" ID="Entrada de lápiz 30" stroked="f" o:allowincell="t" style="position:absolute;margin-left:15.5pt;margin-top:3.95pt;width:63.5pt;height:50.55pt;mso-wrap-style:none;v-text-anchor:middle" type="_x0000_t75">
-                      <v:imagedata r:id="rId18" o:detectmouseclick="t"/>
-                      <v:stroke color="#3465a4" joinstyle="round" endcap="flat"/>
-                      <w10:wrap type="none"/>
-                    </v:shape>
-                  </w:pict>
-                </mc:Fallback>
-              </mc:AlternateContent>
+                <w:rFonts w:cs="Times New Roman" w:ascii="Times New Roman" w:hAnsi="Times New Roman"/>
+                <w:sz w:val="24"/>
+                <w:szCs w:val="24"/>
+              </w:rPr>
+              <w:drawing>
+                <wp:anchor behindDoc="0" distT="0" distB="0" distL="0" distR="0" simplePos="0" locked="0" layoutInCell="1" allowOverlap="1" relativeHeight="16">
+                  <wp:simplePos x="0" y="0"/>
+                  <wp:positionH relativeFrom="column">
+                    <wp:posOffset>196850</wp:posOffset>
+                  </wp:positionH>
+                  <wp:positionV relativeFrom="paragraph">
+                    <wp:posOffset>50165</wp:posOffset>
+                  </wp:positionV>
+                  <wp:extent cx="807085" cy="642620"/>
+                  <wp:effectExtent l="0" t="0" r="0" b="0"/>
+                  <wp:wrapNone/>
+                  <wp:docPr id="15" name="Entrada de lápiz 30" descr=""/>
+                  <wp:cNvGraphicFramePr>
+                    <a:graphicFrameLocks xmlns:a="http://schemas.openxmlformats.org/drawingml/2006/main" noChangeAspect="1"/>
+                  </wp:cNvGraphicFramePr>
+                  <a:graphic xmlns:a="http://schemas.openxmlformats.org/drawingml/2006/main">
+                    <a:graphicData uri="http://schemas.openxmlformats.org/drawingml/2006/picture">
+                      <pic:pic xmlns:pic="http://schemas.openxmlformats.org/drawingml/2006/picture">
+                        <pic:nvPicPr>
+                          <pic:cNvPr id="15" name="Entrada de lápiz 30" descr=""/>
+                          <pic:cNvPicPr>
+                            <a:picLocks noChangeAspect="1" noChangeArrowheads="1"/>
+                          </pic:cNvPicPr>
+                        </pic:nvPicPr>
+                        <pic:blipFill>
+                          <a:blip r:embed="rId15"/>
+                          <a:stretch>
+                            <a:fillRect/>
+                          </a:stretch>
+                        </pic:blipFill>
+                        <pic:spPr bwMode="auto">
+                          <a:xfrm>
+                            <a:off x="0" y="0"/>
+                            <a:ext cx="807085" cy="642620"/>
+                          </a:xfrm>
+                          <a:prstGeom prst="rect">
+                            <a:avLst/>
+                          </a:prstGeom>
+                          <a:noFill/>
+                        </pic:spPr>
+                      </pic:pic>
+                    </a:graphicData>
+                  </a:graphic>
+                </wp:anchor>
+              </w:drawing>
             </w:r>
           </w:p>
         </w:tc>
@@ -4317,13 +4270,14 @@
         </w:trPr>
         <w:tc>
           <w:tcPr>
-            <w:tcW w:w="1270" w:type="dxa"/>
+            <w:tcW w:w="1269" w:type="dxa"/>
             <w:tcBorders/>
           </w:tcPr>
           <w:p>
             <w:pPr>
               <w:pStyle w:val="Normal"/>
               <w:widowControl/>
+              <w:suppressAutoHyphens w:val="true"/>
               <w:spacing w:lineRule="auto" w:line="240" w:before="0" w:after="0"/>
               <w:jc w:val="center"/>
               <w:rPr>
@@ -4346,13 +4300,14 @@
         </w:tc>
         <w:tc>
           <w:tcPr>
-            <w:tcW w:w="2976" w:type="dxa"/>
+            <w:tcW w:w="2977" w:type="dxa"/>
             <w:tcBorders/>
           </w:tcPr>
           <w:p>
             <w:pPr>
               <w:pStyle w:val="Normal"/>
               <w:widowControl/>
+              <w:suppressAutoHyphens w:val="true"/>
               <w:spacing w:lineRule="auto" w:line="240" w:before="0" w:after="0"/>
               <w:jc w:val="center"/>
               <w:rPr>
@@ -4382,6 +4337,7 @@
             <w:pPr>
               <w:pStyle w:val="Normal"/>
               <w:widowControl/>
+              <w:suppressAutoHyphens w:val="true"/>
               <w:spacing w:lineRule="auto" w:line="240" w:before="0" w:after="0"/>
               <w:jc w:val="center"/>
               <w:rPr>
@@ -4411,6 +4367,7 @@
             <w:pPr>
               <w:pStyle w:val="Normal"/>
               <w:widowControl/>
+              <w:suppressAutoHyphens w:val="true"/>
               <w:spacing w:lineRule="auto" w:line="240" w:before="0" w:after="0"/>
               <w:jc w:val="center"/>
               <w:rPr>
@@ -4421,67 +4378,56 @@
             </w:pPr>
             <w:r>
               <w:rPr>
-                <w:rFonts w:eastAsia="Aptos" w:cs="Times New Roman" w:ascii="Times New Roman" w:hAnsi="Times New Roman"/>
-                <w:kern w:val="2"/>
-                <w:sz w:val="24"/>
-                <w:szCs w:val="24"/>
-                <w:lang w:val="es-ES" w:eastAsia="en-US" w:bidi="ar-SA"/>
-              </w:rPr>
-              <mc:AlternateContent>
-                <mc:Choice Requires="wps">
-                  <w:drawing>
-                    <wp:anchor behindDoc="0" distT="0" distB="0" distL="114300" distR="114300" simplePos="0" locked="0" layoutInCell="1" allowOverlap="1" relativeHeight="9">
-                      <wp:simplePos x="0" y="0"/>
-                      <wp:positionH relativeFrom="column">
-                        <wp:posOffset>165100</wp:posOffset>
-                      </wp:positionH>
-                      <wp:positionV relativeFrom="paragraph">
-                        <wp:posOffset>36830</wp:posOffset>
-                      </wp:positionV>
-                      <wp:extent cx="725805" cy="728345"/>
-                      <wp:effectExtent l="0" t="0" r="0" b="0"/>
-                      <wp:wrapNone/>
-                      <wp:docPr id="26" name="Entrada de lápiz 2"/>
-                      <a:graphic xmlns:a="http://schemas.openxmlformats.org/drawingml/2006/main">
-                        <a:graphicData uri="http://schemas.openxmlformats.org/drawingml/2006/picture">
-                          <pic:pic xmlns:pic="http://schemas.openxmlformats.org/drawingml/2006/picture">
-                            <pic:nvPicPr>
-                              <pic:cNvPr id="27" name="Entrada de lápiz 2" descr=""/>
-                              <pic:cNvPicPr/>
-                            </pic:nvPicPr>
-                            <pic:blipFill>
-                              <a:blip r:embed="rId19"/>
-                              <a:stretch/>
-                            </pic:blipFill>
-                            <pic:spPr>
-                              <a:xfrm>
-                                <a:off x="0" y="0"/>
-                                <a:ext cx="725760" cy="728280"/>
-                              </a:xfrm>
-                              <a:prstGeom prst="rect">
-                                <a:avLst/>
-                              </a:prstGeom>
-                              <a:noFill/>
-                              <a:ln w="0">
-                                <a:noFill/>
-                              </a:ln>
-                            </pic:spPr>
-                          </pic:pic>
-                        </a:graphicData>
-                      </a:graphic>
-                    </wp:anchor>
-                  </w:drawing>
-                </mc:Choice>
-                <mc:Fallback>
-                  <w:pict>
-                    <v:shape id="shape_0" ID="Entrada de lápiz 2" stroked="f" o:allowincell="t" style="position:absolute;margin-left:13pt;margin-top:2.9pt;width:57.1pt;height:57.3pt;mso-wrap-style:none;v-text-anchor:middle" type="_x0000_t75">
-                      <v:imagedata r:id="rId20" o:detectmouseclick="t"/>
-                      <v:stroke color="#3465a4" joinstyle="round" endcap="flat"/>
-                      <w10:wrap type="none"/>
-                    </v:shape>
-                  </w:pict>
-                </mc:Fallback>
-              </mc:AlternateContent>
+                <w:rFonts w:cs="Times New Roman" w:ascii="Times New Roman" w:hAnsi="Times New Roman"/>
+                <w:sz w:val="24"/>
+                <w:szCs w:val="24"/>
+              </w:rPr>
+              <w:drawing>
+                <wp:anchor behindDoc="0" distT="0" distB="0" distL="0" distR="0" simplePos="0" locked="0" layoutInCell="1" allowOverlap="1" relativeHeight="17">
+                  <wp:simplePos x="0" y="0"/>
+                  <wp:positionH relativeFrom="column">
+                    <wp:posOffset>165100</wp:posOffset>
+                  </wp:positionH>
+                  <wp:positionV relativeFrom="paragraph">
+                    <wp:posOffset>36830</wp:posOffset>
+                  </wp:positionV>
+                  <wp:extent cx="725805" cy="728345"/>
+                  <wp:effectExtent l="0" t="0" r="0" b="0"/>
+                  <wp:wrapNone/>
+                  <wp:docPr id="16" name="Entrada de lápiz 2" descr=""/>
+                  <wp:cNvGraphicFramePr>
+                    <a:graphicFrameLocks xmlns:a="http://schemas.openxmlformats.org/drawingml/2006/main" noChangeAspect="1"/>
+                  </wp:cNvGraphicFramePr>
+                  <a:graphic xmlns:a="http://schemas.openxmlformats.org/drawingml/2006/main">
+                    <a:graphicData uri="http://schemas.openxmlformats.org/drawingml/2006/picture">
+                      <pic:pic xmlns:pic="http://schemas.openxmlformats.org/drawingml/2006/picture">
+                        <pic:nvPicPr>
+                          <pic:cNvPr id="16" name="Entrada de lápiz 2" descr=""/>
+                          <pic:cNvPicPr>
+                            <a:picLocks noChangeAspect="1" noChangeArrowheads="1"/>
+                          </pic:cNvPicPr>
+                        </pic:nvPicPr>
+                        <pic:blipFill>
+                          <a:blip r:embed="rId16"/>
+                          <a:stretch>
+                            <a:fillRect/>
+                          </a:stretch>
+                        </pic:blipFill>
+                        <pic:spPr bwMode="auto">
+                          <a:xfrm>
+                            <a:off x="0" y="0"/>
+                            <a:ext cx="725805" cy="728345"/>
+                          </a:xfrm>
+                          <a:prstGeom prst="rect">
+                            <a:avLst/>
+                          </a:prstGeom>
+                          <a:noFill/>
+                        </pic:spPr>
+                      </pic:pic>
+                    </a:graphicData>
+                  </a:graphic>
+                </wp:anchor>
+              </w:drawing>
             </w:r>
           </w:p>
         </w:tc>
@@ -4492,13 +4438,14 @@
         </w:trPr>
         <w:tc>
           <w:tcPr>
-            <w:tcW w:w="1270" w:type="dxa"/>
+            <w:tcW w:w="1269" w:type="dxa"/>
             <w:tcBorders/>
           </w:tcPr>
           <w:p>
             <w:pPr>
               <w:pStyle w:val="Normal"/>
               <w:widowControl/>
+              <w:suppressAutoHyphens w:val="true"/>
               <w:spacing w:lineRule="auto" w:line="240" w:before="0" w:after="0"/>
               <w:jc w:val="center"/>
               <w:rPr>
@@ -4521,13 +4468,14 @@
         </w:tc>
         <w:tc>
           <w:tcPr>
-            <w:tcW w:w="2976" w:type="dxa"/>
+            <w:tcW w:w="2977" w:type="dxa"/>
             <w:tcBorders/>
           </w:tcPr>
           <w:p>
             <w:pPr>
               <w:pStyle w:val="Normal"/>
               <w:widowControl/>
+              <w:suppressAutoHyphens w:val="true"/>
               <w:spacing w:lineRule="auto" w:line="240" w:before="0" w:after="0"/>
               <w:jc w:val="center"/>
               <w:rPr>
@@ -4557,6 +4505,7 @@
             <w:pPr>
               <w:pStyle w:val="Normal"/>
               <w:widowControl/>
+              <w:suppressAutoHyphens w:val="true"/>
               <w:spacing w:lineRule="auto" w:line="240" w:before="0" w:after="0"/>
               <w:jc w:val="center"/>
               <w:rPr>
@@ -4586,6 +4535,7 @@
             <w:pPr>
               <w:pStyle w:val="Normal"/>
               <w:widowControl/>
+              <w:suppressAutoHyphens w:val="true"/>
               <w:spacing w:lineRule="auto" w:line="240" w:before="0" w:after="0"/>
               <w:jc w:val="center"/>
               <w:rPr>
@@ -4596,67 +4546,56 @@
             </w:pPr>
             <w:r>
               <w:rPr>
-                <w:rFonts w:eastAsia="Aptos" w:cs="Times New Roman" w:ascii="Times New Roman" w:hAnsi="Times New Roman"/>
-                <w:kern w:val="2"/>
-                <w:sz w:val="24"/>
-                <w:szCs w:val="24"/>
-                <w:lang w:val="es-ES" w:eastAsia="en-US" w:bidi="ar-SA"/>
-              </w:rPr>
-              <mc:AlternateContent>
-                <mc:Choice Requires="wps">
-                  <w:drawing>
-                    <wp:anchor behindDoc="0" distT="0" distB="0" distL="114300" distR="114300" simplePos="0" locked="0" layoutInCell="1" allowOverlap="1" relativeHeight="10">
-                      <wp:simplePos x="0" y="0"/>
-                      <wp:positionH relativeFrom="column">
-                        <wp:posOffset>130810</wp:posOffset>
-                      </wp:positionH>
-                      <wp:positionV relativeFrom="paragraph">
-                        <wp:posOffset>-635</wp:posOffset>
-                      </wp:positionV>
-                      <wp:extent cx="850265" cy="673100"/>
-                      <wp:effectExtent l="0" t="0" r="0" b="0"/>
-                      <wp:wrapNone/>
-                      <wp:docPr id="28" name="Entrada de lápiz 10"/>
-                      <a:graphic xmlns:a="http://schemas.openxmlformats.org/drawingml/2006/main">
-                        <a:graphicData uri="http://schemas.openxmlformats.org/drawingml/2006/picture">
-                          <pic:pic xmlns:pic="http://schemas.openxmlformats.org/drawingml/2006/picture">
-                            <pic:nvPicPr>
-                              <pic:cNvPr id="29" name="Entrada de lápiz 10" descr=""/>
-                              <pic:cNvPicPr/>
-                            </pic:nvPicPr>
-                            <pic:blipFill>
-                              <a:blip r:embed="rId21"/>
-                              <a:stretch/>
-                            </pic:blipFill>
-                            <pic:spPr>
-                              <a:xfrm>
-                                <a:off x="0" y="0"/>
-                                <a:ext cx="850320" cy="673200"/>
-                              </a:xfrm>
-                              <a:prstGeom prst="rect">
-                                <a:avLst/>
-                              </a:prstGeom>
-                              <a:noFill/>
-                              <a:ln w="0">
-                                <a:noFill/>
-                              </a:ln>
-                            </pic:spPr>
-                          </pic:pic>
-                        </a:graphicData>
-                      </a:graphic>
-                    </wp:anchor>
-                  </w:drawing>
-                </mc:Choice>
-                <mc:Fallback>
-                  <w:pict>
-                    <v:shape id="shape_0" ID="Entrada de lápiz 10" stroked="f" o:allowincell="t" style="position:absolute;margin-left:10.3pt;margin-top:-0.05pt;width:66.9pt;height:52.95pt;mso-wrap-style:none;v-text-anchor:middle" type="_x0000_t75">
-                      <v:imagedata r:id="rId22" o:detectmouseclick="t"/>
-                      <v:stroke color="#3465a4" joinstyle="round" endcap="flat"/>
-                      <w10:wrap type="none"/>
-                    </v:shape>
-                  </w:pict>
-                </mc:Fallback>
-              </mc:AlternateContent>
+                <w:rFonts w:cs="Times New Roman" w:ascii="Times New Roman" w:hAnsi="Times New Roman"/>
+                <w:sz w:val="24"/>
+                <w:szCs w:val="24"/>
+              </w:rPr>
+              <w:drawing>
+                <wp:anchor behindDoc="0" distT="0" distB="0" distL="0" distR="0" simplePos="0" locked="0" layoutInCell="1" allowOverlap="1" relativeHeight="18">
+                  <wp:simplePos x="0" y="0"/>
+                  <wp:positionH relativeFrom="column">
+                    <wp:posOffset>130810</wp:posOffset>
+                  </wp:positionH>
+                  <wp:positionV relativeFrom="paragraph">
+                    <wp:posOffset>-635</wp:posOffset>
+                  </wp:positionV>
+                  <wp:extent cx="850265" cy="673100"/>
+                  <wp:effectExtent l="0" t="0" r="0" b="0"/>
+                  <wp:wrapNone/>
+                  <wp:docPr id="17" name="Entrada de lápiz 10" descr=""/>
+                  <wp:cNvGraphicFramePr>
+                    <a:graphicFrameLocks xmlns:a="http://schemas.openxmlformats.org/drawingml/2006/main" noChangeAspect="1"/>
+                  </wp:cNvGraphicFramePr>
+                  <a:graphic xmlns:a="http://schemas.openxmlformats.org/drawingml/2006/main">
+                    <a:graphicData uri="http://schemas.openxmlformats.org/drawingml/2006/picture">
+                      <pic:pic xmlns:pic="http://schemas.openxmlformats.org/drawingml/2006/picture">
+                        <pic:nvPicPr>
+                          <pic:cNvPr id="17" name="Entrada de lápiz 10" descr=""/>
+                          <pic:cNvPicPr>
+                            <a:picLocks noChangeAspect="1" noChangeArrowheads="1"/>
+                          </pic:cNvPicPr>
+                        </pic:nvPicPr>
+                        <pic:blipFill>
+                          <a:blip r:embed="rId17"/>
+                          <a:stretch>
+                            <a:fillRect/>
+                          </a:stretch>
+                        </pic:blipFill>
+                        <pic:spPr bwMode="auto">
+                          <a:xfrm>
+                            <a:off x="0" y="0"/>
+                            <a:ext cx="850265" cy="673100"/>
+                          </a:xfrm>
+                          <a:prstGeom prst="rect">
+                            <a:avLst/>
+                          </a:prstGeom>
+                          <a:noFill/>
+                        </pic:spPr>
+                      </pic:pic>
+                    </a:graphicData>
+                  </a:graphic>
+                </wp:anchor>
+              </w:drawing>
             </w:r>
           </w:p>
         </w:tc>
@@ -4695,15 +4634,11 @@
               <wp:inline distT="0" distB="0" distL="0" distR="0">
                 <wp:extent cx="5400040" cy="19050"/>
                 <wp:effectExtent l="0" t="0" r="0" b="0"/>
-                <wp:docPr id="30" name=""/>
+                <wp:docPr id="18" name="Forma8"/>
                 <a:graphic xmlns:a="http://schemas.openxmlformats.org/drawingml/2006/main">
                   <a:graphicData uri="http://schemas.microsoft.com/office/word/2010/wordprocessingShape">
                     <wps:wsp>
                       <wps:cNvSpPr/>
-                      <wps:nvSpPr>
-                        <wps:cNvPr id="31" name=""/>
-                        <wps:cNvSpPr/>
-                      </wps:nvSpPr>
                       <wps:spPr>
                         <a:xfrm>
                           <a:off x="0" y="0"/>
@@ -4719,6 +4654,12 @@
                           <a:noFill/>
                         </a:ln>
                       </wps:spPr>
+                      <wps:style>
+                        <a:lnRef idx="0"/>
+                        <a:fillRef idx="0"/>
+                        <a:effectRef idx="0"/>
+                        <a:fontRef idx="minor"/>
+                      </wps:style>
                       <wps:bodyPr/>
                     </wps:wsp>
                   </a:graphicData>
@@ -4731,10 +4672,10 @@
           </mc:Choice>
           <mc:Fallback>
             <w:pict>
-              <v:rect id="shape_0" fillcolor="#a0a0a0" stroked="f" o:allowincell="f" style="position:absolute;margin-left:0pt;margin-top:-1.55pt;width:425.15pt;height:1.45pt;mso-wrap-style:none;v-text-anchor:middle;mso-position-horizontal:center;mso-position-vertical:top">
+              <v:rect id="shape_0" ID="Forma8" path="m0,0l-2147483645,0l-2147483645,-2147483646l0,-2147483646xe" fillcolor="#a0a0a0" stroked="f" o:allowincell="f" style="position:absolute;margin-left:0pt;margin-top:-1.55pt;width:425.15pt;height:1.45pt;mso-wrap-style:none;v-text-anchor:middle;mso-position-vertical:top">
                 <v:fill o:detectmouseclick="t" type="solid" color2="#5f5f5f"/>
                 <v:stroke color="#3465a4" joinstyle="round" endcap="flat"/>
-                <w10:wrap type="topAndBottom"/>
+                <w10:wrap type="square"/>
               </v:rect>
             </w:pict>
           </mc:Fallback>
@@ -4742,12 +4683,12 @@
       </w:r>
     </w:p>
     <w:sectPr>
-      <w:headerReference w:type="even" r:id="rId23"/>
-      <w:headerReference w:type="default" r:id="rId24"/>
-      <w:headerReference w:type="first" r:id="rId25"/>
-      <w:footerReference w:type="even" r:id="rId26"/>
-      <w:footerReference w:type="default" r:id="rId27"/>
-      <w:footerReference w:type="first" r:id="rId28"/>
+      <w:headerReference w:type="even" r:id="rId18"/>
+      <w:headerReference w:type="default" r:id="rId19"/>
+      <w:headerReference w:type="first" r:id="rId20"/>
+      <w:footerReference w:type="even" r:id="rId21"/>
+      <w:footerReference w:type="default" r:id="rId22"/>
+      <w:footerReference w:type="first" r:id="rId23"/>
       <w:type w:val="nextPage"/>
       <w:pgSz w:w="11906" w:h="16838"/>
       <w:pgMar w:left="1701" w:right="1701" w:gutter="0" w:header="708" w:top="1417" w:footer="708" w:bottom="1417"/>
@@ -6100,6 +6041,7 @@
     <w:qFormat/>
     <w:pPr>
       <w:widowControl/>
+      <w:suppressAutoHyphens w:val="true"/>
       <w:bidi w:val="0"/>
       <w:spacing w:lineRule="auto" w:line="259" w:before="0" w:after="160"/>
       <w:jc w:val="left"/>
@@ -6558,6 +6500,11 @@
     <w:rsid w:val="008d03d1"/>
     <w:rPr/>
   </w:style>
+  <w:style w:type="character" w:styleId="Enlacedelndiceuser">
+    <w:name w:val="Enlace del índice (user)"/>
+    <w:qFormat/>
+    <w:rPr/>
+  </w:style>
   <w:style w:type="character" w:styleId="Enlacedelndice">
     <w:name w:val="Enlace del índice"/>
     <w:qFormat/>
@@ -6612,6 +6559,32 @@
   </w:style>
   <w:style w:type="paragraph" w:styleId="ndice">
     <w:name w:val="Índice"/>
+    <w:basedOn w:val="Normal"/>
+    <w:qFormat/>
+    <w:pPr>
+      <w:suppressLineNumbers/>
+    </w:pPr>
+    <w:rPr>
+      <w:rFonts w:cs="Arial"/>
+    </w:rPr>
+  </w:style>
+  <w:style w:type="paragraph" w:styleId="Ttulouser">
+    <w:name w:val="Título (user)"/>
+    <w:basedOn w:val="Normal"/>
+    <w:next w:val="BodyText"/>
+    <w:qFormat/>
+    <w:pPr>
+      <w:keepNext w:val="true"/>
+      <w:spacing w:before="240" w:after="120"/>
+    </w:pPr>
+    <w:rPr>
+      <w:rFonts w:ascii="Liberation Sans" w:hAnsi="Liberation Sans" w:eastAsia="Microsoft YaHei" w:cs="Arial"/>
+      <w:sz w:val="28"/>
+      <w:szCs w:val="28"/>
+    </w:rPr>
+  </w:style>
+  <w:style w:type="paragraph" w:styleId="ndiceuser">
+    <w:name w:val="Índice (user)"/>
     <w:basedOn w:val="Normal"/>
     <w:qFormat/>
     <w:pPr>
@@ -6714,7 +6687,7 @@
   </w:style>
   <w:style w:type="paragraph" w:styleId="IndexHeading">
     <w:name w:val="index heading"/>
-    <w:basedOn w:val="Ttulo"/>
+    <w:basedOn w:val="Ttulouser"/>
     <w:pPr/>
     <w:rPr/>
   </w:style>
@@ -6794,6 +6767,13 @@
       <w14:ligatures w14:val="none"/>
     </w:rPr>
   </w:style>
+  <w:style w:type="paragraph" w:styleId="Cabeceraypieuser">
+    <w:name w:val="Cabecera y pie (user)"/>
+    <w:basedOn w:val="Normal"/>
+    <w:qFormat/>
+    <w:pPr/>
+    <w:rPr/>
+  </w:style>
   <w:style w:type="paragraph" w:styleId="Cabeceraypie">
     <w:name w:val="Cabecera y pie"/>
     <w:basedOn w:val="Normal"/>
@@ -6835,8 +6815,8 @@
     </w:pPr>
     <w:rPr/>
   </w:style>
-  <w:style w:type="numbering" w:styleId="Ningunalista" w:default="1">
-    <w:name w:val="Ninguna lista"/>
+  <w:style w:type="numbering" w:styleId="Ningunalistauser" w:default="1">
+    <w:name w:val="Ninguna lista (user)"/>
     <w:uiPriority w:val="99"/>
     <w:semiHidden/>
     <w:unhideWhenUsed/>

</xml_diff>